<commit_message>
Update 9/15/2023 10:39PM EST
Updates as of 10:39PM EST on 9/15/2023.
</commit_message>
<xml_diff>
--- a/CRIMINAL PREVENTION SECURITY SYSTEMS/20230915 - Global United Defense, Inc. - Criminal Prevention Security Systems - v1.0.1.6.docx
+++ b/CRIMINAL PREVENTION SECURITY SYSTEMS/20230915 - Global United Defense, Inc. - Criminal Prevention Security Systems - v1.0.1.6.docx
@@ -190,7 +190,7 @@
           <w:sz w:val="28"/>
           <w:szCs w:val="28"/>
         </w:rPr>
-        <w:t>9/15/2023 6:34:15 PM</w:t>
+        <w:t>9/15/2023 10:39:17 PM</w:t>
       </w:r>
     </w:p>
     <w:p>
@@ -10893,6 +10893,69 @@
     </w:p>
     <w:p>
       <w:pPr>
+        <w:ind w:left="720"/>
+        <w:jc w:val="both"/>
+        <w:rPr>
+          <w:b/>
+          <w:bCs/>
+        </w:rPr>
+      </w:pPr>
+      <w:r>
+        <w:rPr>
+          <w:u w:val="single"/>
+        </w:rPr>
+        <w:t>PREVENTION SECURITY SYSTEM</w:t>
+      </w:r>
+      <w:r>
+        <w:t>:</w:t>
+      </w:r>
+      <w:r>
+        <w:t xml:space="preserve"> </w:t>
+      </w:r>
+      <w:r>
+        <w:rPr>
+          <w:b/>
+          <w:bCs/>
+          <w:color w:val="FF0000"/>
+        </w:rPr>
+        <w:t xml:space="preserve">ANY </w:t>
+      </w:r>
+      <w:r>
+        <w:rPr>
+          <w:b/>
+          <w:bCs/>
+          <w:color w:val="FF0000"/>
+        </w:rPr>
+        <w:t>MIS</w:t>
+      </w:r>
+      <w:r>
+        <w:rPr>
+          <w:b/>
+          <w:bCs/>
+          <w:color w:val="FF0000"/>
+        </w:rPr>
+        <w:t xml:space="preserve">LABELING OF THREATS WITH MALICIOUS INTENTIONS TOWARDS THE MISLABELED </w:t>
+      </w:r>
+      <w:proofErr w:type="gramStart"/>
+      <w:r>
+        <w:rPr>
+          <w:b/>
+          <w:bCs/>
+          <w:color w:val="FF0000"/>
+        </w:rPr>
+        <w:t>PARTY</w:t>
+      </w:r>
+      <w:r>
+        <w:rPr>
+          <w:b/>
+          <w:bCs/>
+        </w:rPr>
+        <w:t>;</w:t>
+      </w:r>
+      <w:proofErr w:type="gramEnd"/>
+    </w:p>
+    <w:p>
+      <w:pPr>
         <w:ind w:left="360"/>
         <w:jc w:val="both"/>
         <w:rPr>
@@ -11489,6 +11552,7 @@
         </w:rPr>
       </w:pPr>
       <w:r>
+        <w:lastRenderedPageBreak/>
         <w:tab/>
       </w:r>
       <w:r>
@@ -11605,6 +11669,1142 @@
         </w:rPr>
       </w:pPr>
       <w:r>
+        <w:tab/>
+      </w:r>
+      <w:r>
+        <w:rPr>
+          <w:u w:val="single"/>
+        </w:rPr>
+        <w:t>PREVENTION SECURITY SYSTEM</w:t>
+      </w:r>
+      <w:r>
+        <w:t>:</w:t>
+      </w:r>
+      <w:r>
+        <w:t xml:space="preserve"> </w:t>
+      </w:r>
+      <w:r>
+        <w:rPr>
+          <w:b/>
+          <w:bCs/>
+          <w:color w:val="FF0000"/>
+        </w:rPr>
+        <w:t xml:space="preserve">ANY </w:t>
+      </w:r>
+      <w:proofErr w:type="gramStart"/>
+      <w:r>
+        <w:rPr>
+          <w:b/>
+          <w:bCs/>
+          <w:color w:val="FF0000"/>
+        </w:rPr>
+        <w:t>PERSECUTION</w:t>
+      </w:r>
+      <w:r>
+        <w:rPr>
+          <w:b/>
+          <w:bCs/>
+        </w:rPr>
+        <w:t>;</w:t>
+      </w:r>
+      <w:proofErr w:type="gramEnd"/>
+    </w:p>
+    <w:p>
+      <w:pPr>
+        <w:ind w:left="360"/>
+        <w:jc w:val="both"/>
+        <w:rPr>
+          <w:b/>
+          <w:bCs/>
+        </w:rPr>
+      </w:pPr>
+      <w:r>
+        <w:tab/>
+      </w:r>
+      <w:r>
+        <w:rPr>
+          <w:u w:val="single"/>
+        </w:rPr>
+        <w:t>PREVENTION SECURITY SYSTEM</w:t>
+      </w:r>
+      <w:r>
+        <w:t>:</w:t>
+      </w:r>
+      <w:r>
+        <w:t xml:space="preserve"> </w:t>
+      </w:r>
+      <w:r>
+        <w:rPr>
+          <w:b/>
+          <w:bCs/>
+          <w:color w:val="FF0000"/>
+        </w:rPr>
+        <w:t xml:space="preserve">ANY </w:t>
+      </w:r>
+      <w:proofErr w:type="gramStart"/>
+      <w:r>
+        <w:rPr>
+          <w:b/>
+          <w:bCs/>
+          <w:color w:val="FF0000"/>
+        </w:rPr>
+        <w:t>P</w:t>
+      </w:r>
+      <w:r>
+        <w:rPr>
+          <w:b/>
+          <w:bCs/>
+          <w:color w:val="FF0000"/>
+        </w:rPr>
+        <w:t>HREAKING</w:t>
+      </w:r>
+      <w:r>
+        <w:rPr>
+          <w:b/>
+          <w:bCs/>
+        </w:rPr>
+        <w:t>;</w:t>
+      </w:r>
+      <w:proofErr w:type="gramEnd"/>
+    </w:p>
+    <w:p>
+      <w:pPr>
+        <w:ind w:left="360"/>
+        <w:jc w:val="both"/>
+        <w:rPr>
+          <w:b/>
+          <w:bCs/>
+        </w:rPr>
+      </w:pPr>
+      <w:r>
+        <w:tab/>
+      </w:r>
+      <w:r>
+        <w:rPr>
+          <w:u w:val="single"/>
+        </w:rPr>
+        <w:t>PREVENTION SECURITY SYSTEM</w:t>
+      </w:r>
+      <w:r>
+        <w:t>:</w:t>
+      </w:r>
+      <w:r>
+        <w:t xml:space="preserve"> </w:t>
+      </w:r>
+      <w:r>
+        <w:rPr>
+          <w:b/>
+          <w:bCs/>
+          <w:color w:val="FF0000"/>
+        </w:rPr>
+        <w:t xml:space="preserve">ANY </w:t>
+      </w:r>
+      <w:r>
+        <w:rPr>
+          <w:b/>
+          <w:bCs/>
+          <w:color w:val="FF0000"/>
+        </w:rPr>
+        <w:t xml:space="preserve">POLITICAL COVERT </w:t>
+      </w:r>
+      <w:proofErr w:type="gramStart"/>
+      <w:r>
+        <w:rPr>
+          <w:b/>
+          <w:bCs/>
+          <w:color w:val="FF0000"/>
+        </w:rPr>
+        <w:t>OPERATION</w:t>
+      </w:r>
+      <w:r>
+        <w:rPr>
+          <w:b/>
+          <w:bCs/>
+        </w:rPr>
+        <w:t>;</w:t>
+      </w:r>
+      <w:proofErr w:type="gramEnd"/>
+    </w:p>
+    <w:p>
+      <w:pPr>
+        <w:ind w:left="360"/>
+        <w:jc w:val="both"/>
+        <w:rPr>
+          <w:b/>
+          <w:bCs/>
+        </w:rPr>
+      </w:pPr>
+      <w:r>
+        <w:tab/>
+      </w:r>
+      <w:r>
+        <w:rPr>
+          <w:u w:val="single"/>
+        </w:rPr>
+        <w:t>PREVENTION SECURITY SYSTEM</w:t>
+      </w:r>
+      <w:r>
+        <w:t>:</w:t>
+      </w:r>
+      <w:r>
+        <w:t xml:space="preserve"> </w:t>
+      </w:r>
+      <w:r>
+        <w:rPr>
+          <w:b/>
+          <w:bCs/>
+          <w:color w:val="FF0000"/>
+        </w:rPr>
+        <w:t xml:space="preserve">ANY </w:t>
+      </w:r>
+      <w:r>
+        <w:rPr>
+          <w:b/>
+          <w:bCs/>
+          <w:color w:val="FF0000"/>
+        </w:rPr>
+        <w:t xml:space="preserve">POLITICAL </w:t>
+      </w:r>
+      <w:proofErr w:type="gramStart"/>
+      <w:r>
+        <w:rPr>
+          <w:b/>
+          <w:bCs/>
+          <w:color w:val="FF0000"/>
+        </w:rPr>
+        <w:t>FRAMING</w:t>
+      </w:r>
+      <w:r>
+        <w:rPr>
+          <w:b/>
+          <w:bCs/>
+        </w:rPr>
+        <w:t>;</w:t>
+      </w:r>
+      <w:proofErr w:type="gramEnd"/>
+    </w:p>
+    <w:p>
+      <w:pPr>
+        <w:ind w:left="360"/>
+        <w:jc w:val="both"/>
+        <w:rPr>
+          <w:b/>
+          <w:bCs/>
+        </w:rPr>
+      </w:pPr>
+      <w:r>
+        <w:tab/>
+      </w:r>
+      <w:r>
+        <w:rPr>
+          <w:u w:val="single"/>
+        </w:rPr>
+        <w:t>PREVENTION SECURITY SYSTEM</w:t>
+      </w:r>
+      <w:r>
+        <w:t>:</w:t>
+      </w:r>
+      <w:r>
+        <w:t xml:space="preserve"> </w:t>
+      </w:r>
+      <w:r>
+        <w:rPr>
+          <w:b/>
+          <w:bCs/>
+          <w:color w:val="FF0000"/>
+        </w:rPr>
+        <w:t xml:space="preserve">ANY </w:t>
+      </w:r>
+      <w:r>
+        <w:rPr>
+          <w:b/>
+          <w:bCs/>
+          <w:color w:val="FF0000"/>
+        </w:rPr>
+        <w:t xml:space="preserve">PORNOGRAPHIC </w:t>
+      </w:r>
+      <w:proofErr w:type="gramStart"/>
+      <w:r>
+        <w:rPr>
+          <w:b/>
+          <w:bCs/>
+          <w:color w:val="FF0000"/>
+        </w:rPr>
+        <w:t>EXPOSURE</w:t>
+      </w:r>
+      <w:r>
+        <w:rPr>
+          <w:b/>
+          <w:bCs/>
+        </w:rPr>
+        <w:t>;</w:t>
+      </w:r>
+      <w:proofErr w:type="gramEnd"/>
+    </w:p>
+    <w:p>
+      <w:pPr>
+        <w:ind w:left="360"/>
+        <w:jc w:val="both"/>
+        <w:rPr>
+          <w:b/>
+          <w:bCs/>
+        </w:rPr>
+      </w:pPr>
+      <w:r>
+        <w:tab/>
+      </w:r>
+      <w:r>
+        <w:rPr>
+          <w:u w:val="single"/>
+        </w:rPr>
+        <w:t>PREVENTION SECURITY SYSTEM</w:t>
+      </w:r>
+      <w:r>
+        <w:t>:</w:t>
+      </w:r>
+      <w:r>
+        <w:t xml:space="preserve"> </w:t>
+      </w:r>
+      <w:r>
+        <w:rPr>
+          <w:b/>
+          <w:bCs/>
+          <w:color w:val="FF0000"/>
+        </w:rPr>
+        <w:t xml:space="preserve">ANY </w:t>
+      </w:r>
+      <w:r>
+        <w:rPr>
+          <w:b/>
+          <w:bCs/>
+          <w:color w:val="FF0000"/>
+        </w:rPr>
+        <w:t>PRE</w:t>
+      </w:r>
+      <w:r>
+        <w:rPr>
+          <w:b/>
+          <w:bCs/>
+          <w:color w:val="FF0000"/>
+        </w:rPr>
+        <w:t>-</w:t>
+      </w:r>
+      <w:proofErr w:type="gramStart"/>
+      <w:r>
+        <w:rPr>
+          <w:b/>
+          <w:bCs/>
+          <w:color w:val="FF0000"/>
+        </w:rPr>
+        <w:t>CONVICTION</w:t>
+      </w:r>
+      <w:r>
+        <w:rPr>
+          <w:b/>
+          <w:bCs/>
+        </w:rPr>
+        <w:t>;</w:t>
+      </w:r>
+      <w:proofErr w:type="gramEnd"/>
+    </w:p>
+    <w:p>
+      <w:pPr>
+        <w:ind w:left="360"/>
+        <w:jc w:val="both"/>
+        <w:rPr>
+          <w:b/>
+          <w:bCs/>
+        </w:rPr>
+      </w:pPr>
+      <w:r>
+        <w:tab/>
+      </w:r>
+      <w:r>
+        <w:rPr>
+          <w:u w:val="single"/>
+        </w:rPr>
+        <w:t>PREVENTION SECURITY SYSTEM</w:t>
+      </w:r>
+      <w:r>
+        <w:t>:</w:t>
+      </w:r>
+      <w:r>
+        <w:t xml:space="preserve"> </w:t>
+      </w:r>
+      <w:r>
+        <w:rPr>
+          <w:b/>
+          <w:bCs/>
+          <w:color w:val="FF0000"/>
+        </w:rPr>
+        <w:t xml:space="preserve">ANY </w:t>
+      </w:r>
+      <w:r>
+        <w:rPr>
+          <w:b/>
+          <w:bCs/>
+          <w:color w:val="FF0000"/>
+        </w:rPr>
+        <w:t xml:space="preserve">PRE-ORDAINED DEATH </w:t>
+      </w:r>
+      <w:proofErr w:type="gramStart"/>
+      <w:r>
+        <w:rPr>
+          <w:b/>
+          <w:bCs/>
+          <w:color w:val="FF0000"/>
+        </w:rPr>
+        <w:t>PENALTY</w:t>
+      </w:r>
+      <w:r>
+        <w:rPr>
+          <w:b/>
+          <w:bCs/>
+        </w:rPr>
+        <w:t>;</w:t>
+      </w:r>
+      <w:proofErr w:type="gramEnd"/>
+    </w:p>
+    <w:p>
+      <w:pPr>
+        <w:ind w:left="360"/>
+        <w:jc w:val="both"/>
+        <w:rPr>
+          <w:b/>
+          <w:bCs/>
+        </w:rPr>
+      </w:pPr>
+      <w:r>
+        <w:tab/>
+      </w:r>
+      <w:r>
+        <w:rPr>
+          <w:u w:val="single"/>
+        </w:rPr>
+        <w:t>PREVENTION SECURITY SYSTEM</w:t>
+      </w:r>
+      <w:r>
+        <w:t>:</w:t>
+      </w:r>
+      <w:r>
+        <w:t xml:space="preserve"> </w:t>
+      </w:r>
+      <w:r>
+        <w:rPr>
+          <w:b/>
+          <w:bCs/>
+          <w:color w:val="FF0000"/>
+        </w:rPr>
+        <w:t xml:space="preserve">ANY </w:t>
+      </w:r>
+      <w:r>
+        <w:rPr>
+          <w:b/>
+          <w:bCs/>
+          <w:color w:val="FF0000"/>
+        </w:rPr>
+        <w:t>PR</w:t>
+      </w:r>
+      <w:r>
+        <w:rPr>
+          <w:b/>
+          <w:bCs/>
+          <w:color w:val="FF0000"/>
+        </w:rPr>
+        <w:t xml:space="preserve">IVACY VIOLATION OF JOB </w:t>
+      </w:r>
+      <w:proofErr w:type="gramStart"/>
+      <w:r>
+        <w:rPr>
+          <w:b/>
+          <w:bCs/>
+          <w:color w:val="FF0000"/>
+        </w:rPr>
+        <w:t>APPLICANT</w:t>
+      </w:r>
+      <w:r>
+        <w:rPr>
+          <w:b/>
+          <w:bCs/>
+        </w:rPr>
+        <w:t>;</w:t>
+      </w:r>
+      <w:proofErr w:type="gramEnd"/>
+    </w:p>
+    <w:p>
+      <w:pPr>
+        <w:ind w:left="360"/>
+        <w:jc w:val="both"/>
+        <w:rPr>
+          <w:b/>
+          <w:bCs/>
+        </w:rPr>
+      </w:pPr>
+      <w:r>
+        <w:tab/>
+      </w:r>
+      <w:r>
+        <w:rPr>
+          <w:u w:val="single"/>
+        </w:rPr>
+        <w:t>PREVENTION SECURITY SYSTEM</w:t>
+      </w:r>
+      <w:r>
+        <w:t>:</w:t>
+      </w:r>
+      <w:r>
+        <w:t xml:space="preserve"> </w:t>
+      </w:r>
+      <w:r>
+        <w:rPr>
+          <w:b/>
+          <w:bCs/>
+          <w:color w:val="FF0000"/>
+        </w:rPr>
+        <w:t xml:space="preserve">ANY </w:t>
+      </w:r>
+      <w:r>
+        <w:rPr>
+          <w:b/>
+          <w:bCs/>
+          <w:color w:val="FF0000"/>
+        </w:rPr>
+        <w:t xml:space="preserve">PROPERTY </w:t>
+      </w:r>
+      <w:proofErr w:type="gramStart"/>
+      <w:r>
+        <w:rPr>
+          <w:b/>
+          <w:bCs/>
+          <w:color w:val="FF0000"/>
+        </w:rPr>
+        <w:t>THEFT</w:t>
+      </w:r>
+      <w:r>
+        <w:rPr>
+          <w:b/>
+          <w:bCs/>
+        </w:rPr>
+        <w:t>;</w:t>
+      </w:r>
+      <w:proofErr w:type="gramEnd"/>
+    </w:p>
+    <w:p>
+      <w:pPr>
+        <w:ind w:left="360"/>
+        <w:jc w:val="both"/>
+        <w:rPr>
+          <w:b/>
+          <w:bCs/>
+        </w:rPr>
+      </w:pPr>
+      <w:r>
+        <w:tab/>
+      </w:r>
+      <w:r>
+        <w:rPr>
+          <w:u w:val="single"/>
+        </w:rPr>
+        <w:t>PREVENTION SECURITY SYSTEM</w:t>
+      </w:r>
+      <w:r>
+        <w:t>:</w:t>
+      </w:r>
+      <w:r>
+        <w:t xml:space="preserve"> </w:t>
+      </w:r>
+      <w:r>
+        <w:rPr>
+          <w:b/>
+          <w:bCs/>
+          <w:color w:val="FF0000"/>
+        </w:rPr>
+        <w:t xml:space="preserve">ANY </w:t>
+      </w:r>
+      <w:r>
+        <w:rPr>
+          <w:b/>
+          <w:bCs/>
+          <w:color w:val="FF0000"/>
+        </w:rPr>
+        <w:t xml:space="preserve">PSYCHOLOGICAL </w:t>
+      </w:r>
+      <w:proofErr w:type="gramStart"/>
+      <w:r>
+        <w:rPr>
+          <w:b/>
+          <w:bCs/>
+          <w:color w:val="FF0000"/>
+        </w:rPr>
+        <w:t>CRIMINALIZATION</w:t>
+      </w:r>
+      <w:r>
+        <w:rPr>
+          <w:b/>
+          <w:bCs/>
+        </w:rPr>
+        <w:t>;</w:t>
+      </w:r>
+      <w:proofErr w:type="gramEnd"/>
+    </w:p>
+    <w:p>
+      <w:pPr>
+        <w:ind w:left="360"/>
+        <w:jc w:val="both"/>
+        <w:rPr>
+          <w:b/>
+          <w:bCs/>
+        </w:rPr>
+      </w:pPr>
+      <w:r>
+        <w:tab/>
+      </w:r>
+      <w:r>
+        <w:rPr>
+          <w:u w:val="single"/>
+        </w:rPr>
+        <w:t>PREVENTION SECURITY SYSTEM</w:t>
+      </w:r>
+      <w:r>
+        <w:t>:</w:t>
+      </w:r>
+      <w:r>
+        <w:t xml:space="preserve"> </w:t>
+      </w:r>
+      <w:r>
+        <w:rPr>
+          <w:b/>
+          <w:bCs/>
+          <w:color w:val="FF0000"/>
+        </w:rPr>
+        <w:t xml:space="preserve">ANY </w:t>
+      </w:r>
+      <w:r>
+        <w:rPr>
+          <w:b/>
+          <w:bCs/>
+          <w:color w:val="FF0000"/>
+        </w:rPr>
+        <w:t xml:space="preserve">PUBLIC </w:t>
+      </w:r>
+      <w:proofErr w:type="gramStart"/>
+      <w:r>
+        <w:rPr>
+          <w:b/>
+          <w:bCs/>
+          <w:color w:val="FF0000"/>
+        </w:rPr>
+        <w:t>NUDITY</w:t>
+      </w:r>
+      <w:r>
+        <w:rPr>
+          <w:b/>
+          <w:bCs/>
+        </w:rPr>
+        <w:t>;</w:t>
+      </w:r>
+      <w:proofErr w:type="gramEnd"/>
+    </w:p>
+    <w:p>
+      <w:pPr>
+        <w:ind w:left="360"/>
+        <w:jc w:val="both"/>
+        <w:rPr>
+          <w:b/>
+          <w:bCs/>
+        </w:rPr>
+      </w:pPr>
+      <w:r>
+        <w:tab/>
+      </w:r>
+      <w:r>
+        <w:rPr>
+          <w:u w:val="single"/>
+        </w:rPr>
+        <w:t>PREVENTION SECURITY SYSTEM</w:t>
+      </w:r>
+      <w:r>
+        <w:t>:</w:t>
+      </w:r>
+      <w:r>
+        <w:t xml:space="preserve"> </w:t>
+      </w:r>
+      <w:r>
+        <w:rPr>
+          <w:b/>
+          <w:bCs/>
+          <w:color w:val="FF0000"/>
+        </w:rPr>
+        <w:t xml:space="preserve">ANY </w:t>
+      </w:r>
+      <w:proofErr w:type="gramStart"/>
+      <w:r>
+        <w:rPr>
+          <w:b/>
+          <w:bCs/>
+          <w:color w:val="FF0000"/>
+        </w:rPr>
+        <w:t>RIOT</w:t>
+      </w:r>
+      <w:r>
+        <w:rPr>
+          <w:b/>
+          <w:bCs/>
+        </w:rPr>
+        <w:t>;</w:t>
+      </w:r>
+      <w:proofErr w:type="gramEnd"/>
+    </w:p>
+    <w:p>
+      <w:pPr>
+        <w:ind w:left="360"/>
+        <w:jc w:val="both"/>
+        <w:rPr>
+          <w:b/>
+          <w:bCs/>
+        </w:rPr>
+      </w:pPr>
+      <w:r>
+        <w:tab/>
+      </w:r>
+      <w:r>
+        <w:rPr>
+          <w:u w:val="single"/>
+        </w:rPr>
+        <w:t>PREVENTION SECURITY SYSTEM</w:t>
+      </w:r>
+      <w:r>
+        <w:t>:</w:t>
+      </w:r>
+      <w:r>
+        <w:t xml:space="preserve"> </w:t>
+      </w:r>
+      <w:r>
+        <w:rPr>
+          <w:b/>
+          <w:bCs/>
+          <w:color w:val="FF0000"/>
+        </w:rPr>
+        <w:t xml:space="preserve">ANY </w:t>
+      </w:r>
+      <w:proofErr w:type="gramStart"/>
+      <w:r>
+        <w:rPr>
+          <w:b/>
+          <w:bCs/>
+          <w:color w:val="FF0000"/>
+        </w:rPr>
+        <w:t>SECLUSION</w:t>
+      </w:r>
+      <w:r>
+        <w:rPr>
+          <w:b/>
+          <w:bCs/>
+        </w:rPr>
+        <w:t>;</w:t>
+      </w:r>
+      <w:proofErr w:type="gramEnd"/>
+    </w:p>
+    <w:p>
+      <w:pPr>
+        <w:ind w:left="360"/>
+        <w:jc w:val="both"/>
+        <w:rPr>
+          <w:b/>
+          <w:bCs/>
+        </w:rPr>
+      </w:pPr>
+      <w:r>
+        <w:tab/>
+      </w:r>
+      <w:r>
+        <w:rPr>
+          <w:u w:val="single"/>
+        </w:rPr>
+        <w:t>PREVENTION SECURITY SYSTEM</w:t>
+      </w:r>
+      <w:r>
+        <w:t>:</w:t>
+      </w:r>
+      <w:r>
+        <w:t xml:space="preserve"> </w:t>
+      </w:r>
+      <w:r>
+        <w:rPr>
+          <w:b/>
+          <w:bCs/>
+          <w:color w:val="FF0000"/>
+        </w:rPr>
+        <w:t xml:space="preserve">ANY </w:t>
+      </w:r>
+      <w:proofErr w:type="gramStart"/>
+      <w:r>
+        <w:rPr>
+          <w:b/>
+          <w:bCs/>
+          <w:color w:val="FF0000"/>
+        </w:rPr>
+        <w:t>SEDITION</w:t>
+      </w:r>
+      <w:r>
+        <w:rPr>
+          <w:b/>
+          <w:bCs/>
+        </w:rPr>
+        <w:t>;</w:t>
+      </w:r>
+      <w:proofErr w:type="gramEnd"/>
+    </w:p>
+    <w:p>
+      <w:pPr>
+        <w:ind w:left="360"/>
+        <w:jc w:val="both"/>
+        <w:rPr>
+          <w:b/>
+          <w:bCs/>
+        </w:rPr>
+      </w:pPr>
+      <w:r>
+        <w:tab/>
+      </w:r>
+      <w:r>
+        <w:rPr>
+          <w:u w:val="single"/>
+        </w:rPr>
+        <w:t>PREVENTION SECURITY SYSTEM</w:t>
+      </w:r>
+      <w:r>
+        <w:t>:</w:t>
+      </w:r>
+      <w:r>
+        <w:t xml:space="preserve"> </w:t>
+      </w:r>
+      <w:r>
+        <w:rPr>
+          <w:b/>
+          <w:bCs/>
+          <w:color w:val="FF0000"/>
+        </w:rPr>
+        <w:t xml:space="preserve">ANY </w:t>
+      </w:r>
+      <w:r>
+        <w:rPr>
+          <w:b/>
+          <w:bCs/>
+          <w:color w:val="FF0000"/>
+        </w:rPr>
+        <w:t xml:space="preserve">SPLIT </w:t>
+      </w:r>
+      <w:proofErr w:type="gramStart"/>
+      <w:r>
+        <w:rPr>
+          <w:b/>
+          <w:bCs/>
+          <w:color w:val="FF0000"/>
+        </w:rPr>
+        <w:t>TRANSCRIPT</w:t>
+      </w:r>
+      <w:r>
+        <w:rPr>
+          <w:b/>
+          <w:bCs/>
+        </w:rPr>
+        <w:t>;</w:t>
+      </w:r>
+      <w:proofErr w:type="gramEnd"/>
+    </w:p>
+    <w:p>
+      <w:pPr>
+        <w:ind w:left="360"/>
+        <w:jc w:val="both"/>
+        <w:rPr>
+          <w:b/>
+          <w:bCs/>
+        </w:rPr>
+      </w:pPr>
+      <w:r>
+        <w:tab/>
+      </w:r>
+      <w:r>
+        <w:rPr>
+          <w:u w:val="single"/>
+        </w:rPr>
+        <w:t>PREVENTION SECURITY SYSTEM</w:t>
+      </w:r>
+      <w:r>
+        <w:t>:</w:t>
+      </w:r>
+      <w:r>
+        <w:t xml:space="preserve"> </w:t>
+      </w:r>
+      <w:r>
+        <w:rPr>
+          <w:b/>
+          <w:bCs/>
+          <w:color w:val="FF0000"/>
+        </w:rPr>
+        <w:t xml:space="preserve">ANY </w:t>
+      </w:r>
+      <w:proofErr w:type="gramStart"/>
+      <w:r>
+        <w:rPr>
+          <w:b/>
+          <w:bCs/>
+          <w:color w:val="FF0000"/>
+        </w:rPr>
+        <w:t>STALKING</w:t>
+      </w:r>
+      <w:r>
+        <w:rPr>
+          <w:b/>
+          <w:bCs/>
+        </w:rPr>
+        <w:t>;</w:t>
+      </w:r>
+      <w:proofErr w:type="gramEnd"/>
+    </w:p>
+    <w:p>
+      <w:pPr>
+        <w:ind w:left="360"/>
+        <w:jc w:val="both"/>
+        <w:rPr>
+          <w:b/>
+          <w:bCs/>
+        </w:rPr>
+      </w:pPr>
+      <w:r>
+        <w:tab/>
+      </w:r>
+      <w:r>
+        <w:rPr>
+          <w:u w:val="single"/>
+        </w:rPr>
+        <w:t>PREVENTION SECURITY SYSTEM</w:t>
+      </w:r>
+      <w:r>
+        <w:t>:</w:t>
+      </w:r>
+      <w:r>
+        <w:t xml:space="preserve"> </w:t>
+      </w:r>
+      <w:r>
+        <w:rPr>
+          <w:b/>
+          <w:bCs/>
+          <w:color w:val="FF0000"/>
+        </w:rPr>
+        <w:t xml:space="preserve">ANY </w:t>
+      </w:r>
+      <w:r>
+        <w:rPr>
+          <w:b/>
+          <w:bCs/>
+          <w:color w:val="FF0000"/>
+        </w:rPr>
+        <w:t>SARBANES-OXLEY ACT</w:t>
+      </w:r>
+      <w:r>
+        <w:rPr>
+          <w:b/>
+          <w:bCs/>
+          <w:color w:val="FF0000"/>
+        </w:rPr>
+        <w:t xml:space="preserve"> </w:t>
+      </w:r>
+      <w:proofErr w:type="gramStart"/>
+      <w:r>
+        <w:rPr>
+          <w:b/>
+          <w:bCs/>
+          <w:color w:val="FF0000"/>
+        </w:rPr>
+        <w:t>VIOLATION</w:t>
+      </w:r>
+      <w:r>
+        <w:rPr>
+          <w:b/>
+          <w:bCs/>
+        </w:rPr>
+        <w:t>;</w:t>
+      </w:r>
+      <w:proofErr w:type="gramEnd"/>
+    </w:p>
+    <w:p>
+      <w:pPr>
+        <w:ind w:left="360"/>
+        <w:jc w:val="both"/>
+        <w:rPr>
+          <w:b/>
+          <w:bCs/>
+        </w:rPr>
+      </w:pPr>
+      <w:r>
+        <w:tab/>
+      </w:r>
+      <w:r>
+        <w:rPr>
+          <w:u w:val="single"/>
+        </w:rPr>
+        <w:t>PREVENTION SECURITY SYSTEM</w:t>
+      </w:r>
+      <w:r>
+        <w:t>:</w:t>
+      </w:r>
+      <w:r>
+        <w:t xml:space="preserve"> </w:t>
+      </w:r>
+      <w:r>
+        <w:rPr>
+          <w:b/>
+          <w:bCs/>
+          <w:color w:val="FF0000"/>
+        </w:rPr>
+        <w:t xml:space="preserve">ANY </w:t>
+      </w:r>
+      <w:proofErr w:type="gramStart"/>
+      <w:r>
+        <w:rPr>
+          <w:b/>
+          <w:bCs/>
+          <w:color w:val="FF0000"/>
+        </w:rPr>
+        <w:t>SPYING</w:t>
+      </w:r>
+      <w:r>
+        <w:rPr>
+          <w:b/>
+          <w:bCs/>
+        </w:rPr>
+        <w:t>;</w:t>
+      </w:r>
+      <w:proofErr w:type="gramEnd"/>
+    </w:p>
+    <w:p>
+      <w:pPr>
+        <w:ind w:left="360"/>
+        <w:jc w:val="both"/>
+        <w:rPr>
+          <w:b/>
+          <w:bCs/>
+        </w:rPr>
+      </w:pPr>
+      <w:r>
+        <w:tab/>
+      </w:r>
+      <w:r>
+        <w:rPr>
+          <w:u w:val="single"/>
+        </w:rPr>
+        <w:t>PREVENTION SECURITY SYSTEM</w:t>
+      </w:r>
+      <w:r>
+        <w:t>:</w:t>
+      </w:r>
+      <w:r>
+        <w:t xml:space="preserve"> </w:t>
+      </w:r>
+      <w:r>
+        <w:rPr>
+          <w:b/>
+          <w:bCs/>
+          <w:color w:val="FF0000"/>
+        </w:rPr>
+        <w:t xml:space="preserve">ANY </w:t>
+      </w:r>
+      <w:proofErr w:type="gramStart"/>
+      <w:r>
+        <w:rPr>
+          <w:b/>
+          <w:bCs/>
+          <w:color w:val="FF0000"/>
+        </w:rPr>
+        <w:t>S</w:t>
+      </w:r>
+      <w:r>
+        <w:rPr>
+          <w:b/>
+          <w:bCs/>
+          <w:color w:val="FF0000"/>
+        </w:rPr>
+        <w:t>TABBING</w:t>
+      </w:r>
+      <w:r>
+        <w:rPr>
+          <w:b/>
+          <w:bCs/>
+        </w:rPr>
+        <w:t>;</w:t>
+      </w:r>
+      <w:proofErr w:type="gramEnd"/>
+    </w:p>
+    <w:p>
+      <w:pPr>
+        <w:ind w:left="360"/>
+        <w:jc w:val="both"/>
+        <w:rPr>
+          <w:b/>
+          <w:bCs/>
+        </w:rPr>
+      </w:pPr>
+      <w:r>
+        <w:tab/>
+      </w:r>
+      <w:r>
+        <w:rPr>
+          <w:u w:val="single"/>
+        </w:rPr>
+        <w:t>PREVENTION SECURITY SYSTEM</w:t>
+      </w:r>
+      <w:r>
+        <w:t>:</w:t>
+      </w:r>
+      <w:r>
+        <w:t xml:space="preserve"> </w:t>
+      </w:r>
+      <w:r>
+        <w:rPr>
+          <w:b/>
+          <w:bCs/>
+          <w:color w:val="FF0000"/>
+        </w:rPr>
+        <w:t xml:space="preserve">ANY </w:t>
+      </w:r>
+      <w:r>
+        <w:rPr>
+          <w:b/>
+          <w:bCs/>
+          <w:color w:val="FF0000"/>
+        </w:rPr>
+        <w:t xml:space="preserve">SUICIDE CONTINGENT </w:t>
+      </w:r>
+      <w:proofErr w:type="gramStart"/>
+      <w:r>
+        <w:rPr>
+          <w:b/>
+          <w:bCs/>
+          <w:color w:val="FF0000"/>
+        </w:rPr>
+        <w:t>MURDER</w:t>
+      </w:r>
+      <w:r>
+        <w:rPr>
+          <w:b/>
+          <w:bCs/>
+        </w:rPr>
+        <w:t>;</w:t>
+      </w:r>
+      <w:proofErr w:type="gramEnd"/>
+    </w:p>
+    <w:p>
+      <w:pPr>
+        <w:ind w:left="360"/>
+        <w:jc w:val="both"/>
+        <w:rPr>
+          <w:b/>
+          <w:bCs/>
+        </w:rPr>
+      </w:pPr>
+      <w:r>
         <w:lastRenderedPageBreak/>
         <w:tab/>
       </w:r>
@@ -11628,1091 +12828,13 @@
         </w:rPr>
         <w:t xml:space="preserve">ANY </w:t>
       </w:r>
-      <w:proofErr w:type="gramStart"/>
-      <w:r>
-        <w:rPr>
-          <w:b/>
-          <w:bCs/>
-          <w:color w:val="FF0000"/>
-        </w:rPr>
-        <w:t>PERSECUTION</w:t>
-      </w:r>
-      <w:r>
-        <w:rPr>
-          <w:b/>
-          <w:bCs/>
-        </w:rPr>
-        <w:t>;</w:t>
-      </w:r>
-      <w:proofErr w:type="gramEnd"/>
-    </w:p>
-    <w:p>
-      <w:pPr>
-        <w:ind w:left="360"/>
-        <w:jc w:val="both"/>
-        <w:rPr>
-          <w:b/>
-          <w:bCs/>
-        </w:rPr>
-      </w:pPr>
-      <w:r>
-        <w:tab/>
-      </w:r>
-      <w:r>
-        <w:rPr>
-          <w:u w:val="single"/>
-        </w:rPr>
-        <w:t>PREVENTION SECURITY SYSTEM</w:t>
-      </w:r>
-      <w:r>
-        <w:t>:</w:t>
-      </w:r>
-      <w:r>
-        <w:t xml:space="preserve"> </w:t>
-      </w:r>
-      <w:r>
-        <w:rPr>
-          <w:b/>
-          <w:bCs/>
-          <w:color w:val="FF0000"/>
-        </w:rPr>
-        <w:t xml:space="preserve">ANY </w:t>
-      </w:r>
-      <w:proofErr w:type="gramStart"/>
-      <w:r>
-        <w:rPr>
-          <w:b/>
-          <w:bCs/>
-          <w:color w:val="FF0000"/>
-        </w:rPr>
-        <w:t>P</w:t>
-      </w:r>
-      <w:r>
-        <w:rPr>
-          <w:b/>
-          <w:bCs/>
-          <w:color w:val="FF0000"/>
-        </w:rPr>
-        <w:t>HREAKING</w:t>
-      </w:r>
-      <w:r>
-        <w:rPr>
-          <w:b/>
-          <w:bCs/>
-        </w:rPr>
-        <w:t>;</w:t>
-      </w:r>
-      <w:proofErr w:type="gramEnd"/>
-    </w:p>
-    <w:p>
-      <w:pPr>
-        <w:ind w:left="360"/>
-        <w:jc w:val="both"/>
-        <w:rPr>
-          <w:b/>
-          <w:bCs/>
-        </w:rPr>
-      </w:pPr>
-      <w:r>
-        <w:tab/>
-      </w:r>
-      <w:r>
-        <w:rPr>
-          <w:u w:val="single"/>
-        </w:rPr>
-        <w:t>PREVENTION SECURITY SYSTEM</w:t>
-      </w:r>
-      <w:r>
-        <w:t>:</w:t>
-      </w:r>
-      <w:r>
-        <w:t xml:space="preserve"> </w:t>
-      </w:r>
-      <w:r>
-        <w:rPr>
-          <w:b/>
-          <w:bCs/>
-          <w:color w:val="FF0000"/>
-        </w:rPr>
-        <w:t xml:space="preserve">ANY </w:t>
-      </w:r>
-      <w:r>
-        <w:rPr>
-          <w:b/>
-          <w:bCs/>
-          <w:color w:val="FF0000"/>
-        </w:rPr>
-        <w:t xml:space="preserve">POLITICAL COVERT </w:t>
-      </w:r>
-      <w:proofErr w:type="gramStart"/>
-      <w:r>
-        <w:rPr>
-          <w:b/>
-          <w:bCs/>
-          <w:color w:val="FF0000"/>
-        </w:rPr>
-        <w:t>OPERATION</w:t>
-      </w:r>
-      <w:r>
-        <w:rPr>
-          <w:b/>
-          <w:bCs/>
-        </w:rPr>
-        <w:t>;</w:t>
-      </w:r>
-      <w:proofErr w:type="gramEnd"/>
-    </w:p>
-    <w:p>
-      <w:pPr>
-        <w:ind w:left="360"/>
-        <w:jc w:val="both"/>
-        <w:rPr>
-          <w:b/>
-          <w:bCs/>
-        </w:rPr>
-      </w:pPr>
-      <w:r>
-        <w:tab/>
-      </w:r>
-      <w:r>
-        <w:rPr>
-          <w:u w:val="single"/>
-        </w:rPr>
-        <w:t>PREVENTION SECURITY SYSTEM</w:t>
-      </w:r>
-      <w:r>
-        <w:t>:</w:t>
-      </w:r>
-      <w:r>
-        <w:t xml:space="preserve"> </w:t>
-      </w:r>
-      <w:r>
-        <w:rPr>
-          <w:b/>
-          <w:bCs/>
-          <w:color w:val="FF0000"/>
-        </w:rPr>
-        <w:t xml:space="preserve">ANY </w:t>
-      </w:r>
-      <w:r>
-        <w:rPr>
-          <w:b/>
-          <w:bCs/>
-          <w:color w:val="FF0000"/>
-        </w:rPr>
-        <w:t xml:space="preserve">POLITICAL </w:t>
-      </w:r>
-      <w:proofErr w:type="gramStart"/>
-      <w:r>
-        <w:rPr>
-          <w:b/>
-          <w:bCs/>
-          <w:color w:val="FF0000"/>
-        </w:rPr>
-        <w:t>FRAMING</w:t>
-      </w:r>
-      <w:r>
-        <w:rPr>
-          <w:b/>
-          <w:bCs/>
-        </w:rPr>
-        <w:t>;</w:t>
-      </w:r>
-      <w:proofErr w:type="gramEnd"/>
-    </w:p>
-    <w:p>
-      <w:pPr>
-        <w:ind w:left="360"/>
-        <w:jc w:val="both"/>
-        <w:rPr>
-          <w:b/>
-          <w:bCs/>
-        </w:rPr>
-      </w:pPr>
-      <w:r>
-        <w:tab/>
-      </w:r>
-      <w:r>
-        <w:rPr>
-          <w:u w:val="single"/>
-        </w:rPr>
-        <w:t>PREVENTION SECURITY SYSTEM</w:t>
-      </w:r>
-      <w:r>
-        <w:t>:</w:t>
-      </w:r>
-      <w:r>
-        <w:t xml:space="preserve"> </w:t>
-      </w:r>
-      <w:r>
-        <w:rPr>
-          <w:b/>
-          <w:bCs/>
-          <w:color w:val="FF0000"/>
-        </w:rPr>
-        <w:t xml:space="preserve">ANY </w:t>
-      </w:r>
-      <w:r>
-        <w:rPr>
-          <w:b/>
-          <w:bCs/>
-          <w:color w:val="FF0000"/>
-        </w:rPr>
-        <w:t xml:space="preserve">PORNOGRAPHIC </w:t>
-      </w:r>
-      <w:proofErr w:type="gramStart"/>
-      <w:r>
-        <w:rPr>
-          <w:b/>
-          <w:bCs/>
-          <w:color w:val="FF0000"/>
-        </w:rPr>
-        <w:t>EXPOSURE</w:t>
-      </w:r>
-      <w:r>
-        <w:rPr>
-          <w:b/>
-          <w:bCs/>
-        </w:rPr>
-        <w:t>;</w:t>
-      </w:r>
-      <w:proofErr w:type="gramEnd"/>
-    </w:p>
-    <w:p>
-      <w:pPr>
-        <w:ind w:left="360"/>
-        <w:jc w:val="both"/>
-        <w:rPr>
-          <w:b/>
-          <w:bCs/>
-        </w:rPr>
-      </w:pPr>
-      <w:r>
-        <w:tab/>
-      </w:r>
-      <w:r>
-        <w:rPr>
-          <w:u w:val="single"/>
-        </w:rPr>
-        <w:t>PREVENTION SECURITY SYSTEM</w:t>
-      </w:r>
-      <w:r>
-        <w:t>:</w:t>
-      </w:r>
-      <w:r>
-        <w:t xml:space="preserve"> </w:t>
-      </w:r>
-      <w:r>
-        <w:rPr>
-          <w:b/>
-          <w:bCs/>
-          <w:color w:val="FF0000"/>
-        </w:rPr>
-        <w:t xml:space="preserve">ANY </w:t>
-      </w:r>
-      <w:r>
-        <w:rPr>
-          <w:b/>
-          <w:bCs/>
-          <w:color w:val="FF0000"/>
-        </w:rPr>
-        <w:t>PRE</w:t>
-      </w:r>
-      <w:r>
-        <w:rPr>
-          <w:b/>
-          <w:bCs/>
-          <w:color w:val="FF0000"/>
-        </w:rPr>
-        <w:t>-</w:t>
-      </w:r>
-      <w:proofErr w:type="gramStart"/>
-      <w:r>
-        <w:rPr>
-          <w:b/>
-          <w:bCs/>
-          <w:color w:val="FF0000"/>
-        </w:rPr>
-        <w:t>CONVICTION</w:t>
-      </w:r>
-      <w:r>
-        <w:rPr>
-          <w:b/>
-          <w:bCs/>
-        </w:rPr>
-        <w:t>;</w:t>
-      </w:r>
-      <w:proofErr w:type="gramEnd"/>
-    </w:p>
-    <w:p>
-      <w:pPr>
-        <w:ind w:left="360"/>
-        <w:jc w:val="both"/>
-        <w:rPr>
-          <w:b/>
-          <w:bCs/>
-        </w:rPr>
-      </w:pPr>
-      <w:r>
-        <w:tab/>
-      </w:r>
-      <w:r>
-        <w:rPr>
-          <w:u w:val="single"/>
-        </w:rPr>
-        <w:t>PREVENTION SECURITY SYSTEM</w:t>
-      </w:r>
-      <w:r>
-        <w:t>:</w:t>
-      </w:r>
-      <w:r>
-        <w:t xml:space="preserve"> </w:t>
-      </w:r>
-      <w:r>
-        <w:rPr>
-          <w:b/>
-          <w:bCs/>
-          <w:color w:val="FF0000"/>
-        </w:rPr>
-        <w:t xml:space="preserve">ANY </w:t>
-      </w:r>
-      <w:r>
-        <w:rPr>
-          <w:b/>
-          <w:bCs/>
-          <w:color w:val="FF0000"/>
-        </w:rPr>
-        <w:t xml:space="preserve">PRE-ORDAINED DEATH </w:t>
-      </w:r>
-      <w:proofErr w:type="gramStart"/>
-      <w:r>
-        <w:rPr>
-          <w:b/>
-          <w:bCs/>
-          <w:color w:val="FF0000"/>
-        </w:rPr>
-        <w:t>PENALTY</w:t>
-      </w:r>
-      <w:r>
-        <w:rPr>
-          <w:b/>
-          <w:bCs/>
-        </w:rPr>
-        <w:t>;</w:t>
-      </w:r>
-      <w:proofErr w:type="gramEnd"/>
-    </w:p>
-    <w:p>
-      <w:pPr>
-        <w:ind w:left="360"/>
-        <w:jc w:val="both"/>
-        <w:rPr>
-          <w:b/>
-          <w:bCs/>
-        </w:rPr>
-      </w:pPr>
-      <w:r>
-        <w:tab/>
-      </w:r>
-      <w:r>
-        <w:rPr>
-          <w:u w:val="single"/>
-        </w:rPr>
-        <w:t>PREVENTION SECURITY SYSTEM</w:t>
-      </w:r>
-      <w:r>
-        <w:t>:</w:t>
-      </w:r>
-      <w:r>
-        <w:t xml:space="preserve"> </w:t>
-      </w:r>
-      <w:r>
-        <w:rPr>
-          <w:b/>
-          <w:bCs/>
-          <w:color w:val="FF0000"/>
-        </w:rPr>
-        <w:t xml:space="preserve">ANY </w:t>
-      </w:r>
-      <w:r>
-        <w:rPr>
-          <w:b/>
-          <w:bCs/>
-          <w:color w:val="FF0000"/>
-        </w:rPr>
-        <w:t>PR</w:t>
-      </w:r>
-      <w:r>
-        <w:rPr>
-          <w:b/>
-          <w:bCs/>
-          <w:color w:val="FF0000"/>
-        </w:rPr>
-        <w:t xml:space="preserve">IVACY VIOLATION OF JOB </w:t>
-      </w:r>
-      <w:proofErr w:type="gramStart"/>
-      <w:r>
-        <w:rPr>
-          <w:b/>
-          <w:bCs/>
-          <w:color w:val="FF0000"/>
-        </w:rPr>
-        <w:t>APPLICANT</w:t>
-      </w:r>
-      <w:r>
-        <w:rPr>
-          <w:b/>
-          <w:bCs/>
-        </w:rPr>
-        <w:t>;</w:t>
-      </w:r>
-      <w:proofErr w:type="gramEnd"/>
-    </w:p>
-    <w:p>
-      <w:pPr>
-        <w:ind w:left="360"/>
-        <w:jc w:val="both"/>
-        <w:rPr>
-          <w:b/>
-          <w:bCs/>
-        </w:rPr>
-      </w:pPr>
-      <w:r>
-        <w:tab/>
-      </w:r>
-      <w:r>
-        <w:rPr>
-          <w:u w:val="single"/>
-        </w:rPr>
-        <w:t>PREVENTION SECURITY SYSTEM</w:t>
-      </w:r>
-      <w:r>
-        <w:t>:</w:t>
-      </w:r>
-      <w:r>
-        <w:t xml:space="preserve"> </w:t>
-      </w:r>
-      <w:r>
-        <w:rPr>
-          <w:b/>
-          <w:bCs/>
-          <w:color w:val="FF0000"/>
-        </w:rPr>
-        <w:t xml:space="preserve">ANY </w:t>
-      </w:r>
-      <w:r>
-        <w:rPr>
-          <w:b/>
-          <w:bCs/>
-          <w:color w:val="FF0000"/>
-        </w:rPr>
-        <w:t xml:space="preserve">PROPERTY </w:t>
-      </w:r>
-      <w:proofErr w:type="gramStart"/>
-      <w:r>
-        <w:rPr>
-          <w:b/>
-          <w:bCs/>
-          <w:color w:val="FF0000"/>
-        </w:rPr>
-        <w:t>THEFT</w:t>
-      </w:r>
-      <w:r>
-        <w:rPr>
-          <w:b/>
-          <w:bCs/>
-        </w:rPr>
-        <w:t>;</w:t>
-      </w:r>
-      <w:proofErr w:type="gramEnd"/>
-    </w:p>
-    <w:p>
-      <w:pPr>
-        <w:ind w:left="360"/>
-        <w:jc w:val="both"/>
-        <w:rPr>
-          <w:b/>
-          <w:bCs/>
-        </w:rPr>
-      </w:pPr>
-      <w:r>
-        <w:tab/>
-      </w:r>
-      <w:r>
-        <w:rPr>
-          <w:u w:val="single"/>
-        </w:rPr>
-        <w:t>PREVENTION SECURITY SYSTEM</w:t>
-      </w:r>
-      <w:r>
-        <w:t>:</w:t>
-      </w:r>
-      <w:r>
-        <w:t xml:space="preserve"> </w:t>
-      </w:r>
-      <w:r>
-        <w:rPr>
-          <w:b/>
-          <w:bCs/>
-          <w:color w:val="FF0000"/>
-        </w:rPr>
-        <w:t xml:space="preserve">ANY </w:t>
-      </w:r>
-      <w:r>
-        <w:rPr>
-          <w:b/>
-          <w:bCs/>
-          <w:color w:val="FF0000"/>
-        </w:rPr>
-        <w:t xml:space="preserve">PSYCHOLOGICAL </w:t>
-      </w:r>
-      <w:proofErr w:type="gramStart"/>
-      <w:r>
-        <w:rPr>
-          <w:b/>
-          <w:bCs/>
-          <w:color w:val="FF0000"/>
-        </w:rPr>
-        <w:t>CRIMINALIZATION</w:t>
-      </w:r>
-      <w:r>
-        <w:rPr>
-          <w:b/>
-          <w:bCs/>
-        </w:rPr>
-        <w:t>;</w:t>
-      </w:r>
-      <w:proofErr w:type="gramEnd"/>
-    </w:p>
-    <w:p>
-      <w:pPr>
-        <w:ind w:left="360"/>
-        <w:jc w:val="both"/>
-        <w:rPr>
-          <w:b/>
-          <w:bCs/>
-        </w:rPr>
-      </w:pPr>
-      <w:r>
-        <w:tab/>
-      </w:r>
-      <w:r>
-        <w:rPr>
-          <w:u w:val="single"/>
-        </w:rPr>
-        <w:t>PREVENTION SECURITY SYSTEM</w:t>
-      </w:r>
-      <w:r>
-        <w:t>:</w:t>
-      </w:r>
-      <w:r>
-        <w:t xml:space="preserve"> </w:t>
-      </w:r>
-      <w:r>
-        <w:rPr>
-          <w:b/>
-          <w:bCs/>
-          <w:color w:val="FF0000"/>
-        </w:rPr>
-        <w:t xml:space="preserve">ANY </w:t>
-      </w:r>
-      <w:r>
-        <w:rPr>
-          <w:b/>
-          <w:bCs/>
-          <w:color w:val="FF0000"/>
-        </w:rPr>
-        <w:t xml:space="preserve">PUBLIC </w:t>
-      </w:r>
-      <w:proofErr w:type="gramStart"/>
-      <w:r>
-        <w:rPr>
-          <w:b/>
-          <w:bCs/>
-          <w:color w:val="FF0000"/>
-        </w:rPr>
-        <w:t>NUDITY</w:t>
-      </w:r>
-      <w:r>
-        <w:rPr>
-          <w:b/>
-          <w:bCs/>
-        </w:rPr>
-        <w:t>;</w:t>
-      </w:r>
-      <w:proofErr w:type="gramEnd"/>
-    </w:p>
-    <w:p>
-      <w:pPr>
-        <w:ind w:left="360"/>
-        <w:jc w:val="both"/>
-        <w:rPr>
-          <w:b/>
-          <w:bCs/>
-        </w:rPr>
-      </w:pPr>
-      <w:r>
-        <w:tab/>
-      </w:r>
-      <w:r>
-        <w:rPr>
-          <w:u w:val="single"/>
-        </w:rPr>
-        <w:t>PREVENTION SECURITY SYSTEM</w:t>
-      </w:r>
-      <w:r>
-        <w:t>:</w:t>
-      </w:r>
-      <w:r>
-        <w:t xml:space="preserve"> </w:t>
-      </w:r>
-      <w:r>
-        <w:rPr>
-          <w:b/>
-          <w:bCs/>
-          <w:color w:val="FF0000"/>
-        </w:rPr>
-        <w:t xml:space="preserve">ANY </w:t>
-      </w:r>
-      <w:proofErr w:type="gramStart"/>
-      <w:r>
-        <w:rPr>
-          <w:b/>
-          <w:bCs/>
-          <w:color w:val="FF0000"/>
-        </w:rPr>
-        <w:t>RIOT</w:t>
-      </w:r>
-      <w:r>
-        <w:rPr>
-          <w:b/>
-          <w:bCs/>
-        </w:rPr>
-        <w:t>;</w:t>
-      </w:r>
-      <w:proofErr w:type="gramEnd"/>
-    </w:p>
-    <w:p>
-      <w:pPr>
-        <w:ind w:left="360"/>
-        <w:jc w:val="both"/>
-        <w:rPr>
-          <w:b/>
-          <w:bCs/>
-        </w:rPr>
-      </w:pPr>
-      <w:r>
-        <w:tab/>
-      </w:r>
-      <w:r>
-        <w:rPr>
-          <w:u w:val="single"/>
-        </w:rPr>
-        <w:t>PREVENTION SECURITY SYSTEM</w:t>
-      </w:r>
-      <w:r>
-        <w:t>:</w:t>
-      </w:r>
-      <w:r>
-        <w:t xml:space="preserve"> </w:t>
-      </w:r>
-      <w:r>
-        <w:rPr>
-          <w:b/>
-          <w:bCs/>
-          <w:color w:val="FF0000"/>
-        </w:rPr>
-        <w:t xml:space="preserve">ANY </w:t>
-      </w:r>
-      <w:proofErr w:type="gramStart"/>
-      <w:r>
-        <w:rPr>
-          <w:b/>
-          <w:bCs/>
-          <w:color w:val="FF0000"/>
-        </w:rPr>
-        <w:t>SECLUSION</w:t>
-      </w:r>
-      <w:r>
-        <w:rPr>
-          <w:b/>
-          <w:bCs/>
-        </w:rPr>
-        <w:t>;</w:t>
-      </w:r>
-      <w:proofErr w:type="gramEnd"/>
-    </w:p>
-    <w:p>
-      <w:pPr>
-        <w:ind w:left="360"/>
-        <w:jc w:val="both"/>
-        <w:rPr>
-          <w:b/>
-          <w:bCs/>
-        </w:rPr>
-      </w:pPr>
-      <w:r>
-        <w:tab/>
-      </w:r>
-      <w:r>
-        <w:rPr>
-          <w:u w:val="single"/>
-        </w:rPr>
-        <w:t>PREVENTION SECURITY SYSTEM</w:t>
-      </w:r>
-      <w:r>
-        <w:t>:</w:t>
-      </w:r>
-      <w:r>
-        <w:t xml:space="preserve"> </w:t>
-      </w:r>
-      <w:r>
-        <w:rPr>
-          <w:b/>
-          <w:bCs/>
-          <w:color w:val="FF0000"/>
-        </w:rPr>
-        <w:t xml:space="preserve">ANY </w:t>
-      </w:r>
-      <w:proofErr w:type="gramStart"/>
-      <w:r>
-        <w:rPr>
-          <w:b/>
-          <w:bCs/>
-          <w:color w:val="FF0000"/>
-        </w:rPr>
-        <w:t>SEDITION</w:t>
-      </w:r>
-      <w:r>
-        <w:rPr>
-          <w:b/>
-          <w:bCs/>
-        </w:rPr>
-        <w:t>;</w:t>
-      </w:r>
-      <w:proofErr w:type="gramEnd"/>
-    </w:p>
-    <w:p>
-      <w:pPr>
-        <w:ind w:left="360"/>
-        <w:jc w:val="both"/>
-        <w:rPr>
-          <w:b/>
-          <w:bCs/>
-        </w:rPr>
-      </w:pPr>
-      <w:r>
-        <w:tab/>
-      </w:r>
-      <w:r>
-        <w:rPr>
-          <w:u w:val="single"/>
-        </w:rPr>
-        <w:t>PREVENTION SECURITY SYSTEM</w:t>
-      </w:r>
-      <w:r>
-        <w:t>:</w:t>
-      </w:r>
-      <w:r>
-        <w:t xml:space="preserve"> </w:t>
-      </w:r>
-      <w:r>
-        <w:rPr>
-          <w:b/>
-          <w:bCs/>
-          <w:color w:val="FF0000"/>
-        </w:rPr>
-        <w:t xml:space="preserve">ANY </w:t>
-      </w:r>
-      <w:r>
-        <w:rPr>
-          <w:b/>
-          <w:bCs/>
-          <w:color w:val="FF0000"/>
-        </w:rPr>
-        <w:t xml:space="preserve">SPLIT </w:t>
-      </w:r>
-      <w:proofErr w:type="gramStart"/>
-      <w:r>
-        <w:rPr>
-          <w:b/>
-          <w:bCs/>
-          <w:color w:val="FF0000"/>
-        </w:rPr>
-        <w:t>TRANSCRIPT</w:t>
-      </w:r>
-      <w:r>
-        <w:rPr>
-          <w:b/>
-          <w:bCs/>
-        </w:rPr>
-        <w:t>;</w:t>
-      </w:r>
-      <w:proofErr w:type="gramEnd"/>
-    </w:p>
-    <w:p>
-      <w:pPr>
-        <w:ind w:left="360"/>
-        <w:jc w:val="both"/>
-        <w:rPr>
-          <w:b/>
-          <w:bCs/>
-        </w:rPr>
-      </w:pPr>
-      <w:r>
-        <w:tab/>
-      </w:r>
-      <w:r>
-        <w:rPr>
-          <w:u w:val="single"/>
-        </w:rPr>
-        <w:t>PREVENTION SECURITY SYSTEM</w:t>
-      </w:r>
-      <w:r>
-        <w:t>:</w:t>
-      </w:r>
-      <w:r>
-        <w:t xml:space="preserve"> </w:t>
-      </w:r>
-      <w:r>
-        <w:rPr>
-          <w:b/>
-          <w:bCs/>
-          <w:color w:val="FF0000"/>
-        </w:rPr>
-        <w:t xml:space="preserve">ANY </w:t>
-      </w:r>
-      <w:proofErr w:type="gramStart"/>
-      <w:r>
-        <w:rPr>
-          <w:b/>
-          <w:bCs/>
-          <w:color w:val="FF0000"/>
-        </w:rPr>
-        <w:t>STALKING</w:t>
-      </w:r>
-      <w:r>
-        <w:rPr>
-          <w:b/>
-          <w:bCs/>
-        </w:rPr>
-        <w:t>;</w:t>
-      </w:r>
-      <w:proofErr w:type="gramEnd"/>
-    </w:p>
-    <w:p>
-      <w:pPr>
-        <w:ind w:left="360"/>
-        <w:jc w:val="both"/>
-        <w:rPr>
-          <w:b/>
-          <w:bCs/>
-        </w:rPr>
-      </w:pPr>
-      <w:r>
-        <w:tab/>
-      </w:r>
-      <w:r>
-        <w:rPr>
-          <w:u w:val="single"/>
-        </w:rPr>
-        <w:t>PREVENTION SECURITY SYSTEM</w:t>
-      </w:r>
-      <w:r>
-        <w:t>:</w:t>
-      </w:r>
-      <w:r>
-        <w:t xml:space="preserve"> </w:t>
-      </w:r>
-      <w:r>
-        <w:rPr>
-          <w:b/>
-          <w:bCs/>
-          <w:color w:val="FF0000"/>
-        </w:rPr>
-        <w:t xml:space="preserve">ANY </w:t>
-      </w:r>
-      <w:r>
-        <w:rPr>
-          <w:b/>
-          <w:bCs/>
-          <w:color w:val="FF0000"/>
-        </w:rPr>
-        <w:t>SARBANES-OXLEY ACT</w:t>
-      </w:r>
-      <w:r>
-        <w:rPr>
-          <w:b/>
-          <w:bCs/>
-          <w:color w:val="FF0000"/>
-        </w:rPr>
-        <w:t xml:space="preserve"> </w:t>
-      </w:r>
-      <w:proofErr w:type="gramStart"/>
-      <w:r>
-        <w:rPr>
-          <w:b/>
-          <w:bCs/>
-          <w:color w:val="FF0000"/>
-        </w:rPr>
-        <w:t>VIOLATION</w:t>
-      </w:r>
-      <w:r>
-        <w:rPr>
-          <w:b/>
-          <w:bCs/>
-        </w:rPr>
-        <w:t>;</w:t>
-      </w:r>
-      <w:proofErr w:type="gramEnd"/>
-    </w:p>
-    <w:p>
-      <w:pPr>
-        <w:ind w:left="360"/>
-        <w:jc w:val="both"/>
-        <w:rPr>
-          <w:b/>
-          <w:bCs/>
-        </w:rPr>
-      </w:pPr>
-      <w:r>
-        <w:tab/>
-      </w:r>
-      <w:r>
-        <w:rPr>
-          <w:u w:val="single"/>
-        </w:rPr>
-        <w:t>PREVENTION SECURITY SYSTEM</w:t>
-      </w:r>
-      <w:r>
-        <w:t>:</w:t>
-      </w:r>
-      <w:r>
-        <w:t xml:space="preserve"> </w:t>
-      </w:r>
-      <w:r>
-        <w:rPr>
-          <w:b/>
-          <w:bCs/>
-          <w:color w:val="FF0000"/>
-        </w:rPr>
-        <w:t xml:space="preserve">ANY </w:t>
-      </w:r>
-      <w:proofErr w:type="gramStart"/>
-      <w:r>
-        <w:rPr>
-          <w:b/>
-          <w:bCs/>
-          <w:color w:val="FF0000"/>
-        </w:rPr>
-        <w:t>SPYING</w:t>
-      </w:r>
-      <w:r>
-        <w:rPr>
-          <w:b/>
-          <w:bCs/>
-        </w:rPr>
-        <w:t>;</w:t>
-      </w:r>
-      <w:proofErr w:type="gramEnd"/>
-    </w:p>
-    <w:p>
-      <w:pPr>
-        <w:ind w:left="360"/>
-        <w:jc w:val="both"/>
-        <w:rPr>
-          <w:b/>
-          <w:bCs/>
-        </w:rPr>
-      </w:pPr>
-      <w:r>
-        <w:tab/>
-      </w:r>
-      <w:r>
-        <w:rPr>
-          <w:u w:val="single"/>
-        </w:rPr>
-        <w:t>PREVENTION SECURITY SYSTEM</w:t>
-      </w:r>
-      <w:r>
-        <w:t>:</w:t>
-      </w:r>
-      <w:r>
-        <w:t xml:space="preserve"> </w:t>
-      </w:r>
-      <w:r>
-        <w:rPr>
-          <w:b/>
-          <w:bCs/>
-          <w:color w:val="FF0000"/>
-        </w:rPr>
-        <w:t xml:space="preserve">ANY </w:t>
-      </w:r>
-      <w:proofErr w:type="gramStart"/>
-      <w:r>
-        <w:rPr>
-          <w:b/>
-          <w:bCs/>
-          <w:color w:val="FF0000"/>
-        </w:rPr>
-        <w:t>S</w:t>
-      </w:r>
-      <w:r>
-        <w:rPr>
-          <w:b/>
-          <w:bCs/>
-          <w:color w:val="FF0000"/>
-        </w:rPr>
-        <w:t>TABBING</w:t>
-      </w:r>
-      <w:r>
-        <w:rPr>
-          <w:b/>
-          <w:bCs/>
-        </w:rPr>
-        <w:t>;</w:t>
-      </w:r>
-      <w:proofErr w:type="gramEnd"/>
-    </w:p>
-    <w:p>
-      <w:pPr>
-        <w:ind w:left="360"/>
-        <w:jc w:val="both"/>
-        <w:rPr>
-          <w:b/>
-          <w:bCs/>
-        </w:rPr>
-      </w:pPr>
-      <w:r>
-        <w:tab/>
-      </w:r>
-      <w:r>
-        <w:rPr>
-          <w:u w:val="single"/>
-        </w:rPr>
-        <w:t>PREVENTION SECURITY SYSTEM</w:t>
-      </w:r>
-      <w:r>
-        <w:t>:</w:t>
-      </w:r>
-      <w:r>
-        <w:t xml:space="preserve"> </w:t>
-      </w:r>
-      <w:r>
-        <w:rPr>
-          <w:b/>
-          <w:bCs/>
-          <w:color w:val="FF0000"/>
-        </w:rPr>
-        <w:t xml:space="preserve">ANY </w:t>
-      </w:r>
-      <w:r>
-        <w:rPr>
-          <w:b/>
-          <w:bCs/>
-          <w:color w:val="FF0000"/>
-        </w:rPr>
-        <w:t xml:space="preserve">SUICIDE CONTINGENT </w:t>
+      <w:r>
+        <w:rPr>
+          <w:b/>
+          <w:bCs/>
+          <w:color w:val="FF0000"/>
+        </w:rPr>
+        <w:t xml:space="preserve">SUICIDE </w:t>
       </w:r>
       <w:proofErr w:type="gramStart"/>
       <w:r>
@@ -12764,64 +12886,6 @@
         </w:rPr>
         <w:t xml:space="preserve">ANY </w:t>
       </w:r>
-      <w:r>
-        <w:rPr>
-          <w:b/>
-          <w:bCs/>
-          <w:color w:val="FF0000"/>
-        </w:rPr>
-        <w:t xml:space="preserve">SUICIDE </w:t>
-      </w:r>
-      <w:proofErr w:type="gramStart"/>
-      <w:r>
-        <w:rPr>
-          <w:b/>
-          <w:bCs/>
-          <w:color w:val="FF0000"/>
-        </w:rPr>
-        <w:t>MURDER</w:t>
-      </w:r>
-      <w:r>
-        <w:rPr>
-          <w:b/>
-          <w:bCs/>
-        </w:rPr>
-        <w:t>;</w:t>
-      </w:r>
-      <w:proofErr w:type="gramEnd"/>
-    </w:p>
-    <w:p>
-      <w:pPr>
-        <w:ind w:left="360"/>
-        <w:jc w:val="both"/>
-        <w:rPr>
-          <w:b/>
-          <w:bCs/>
-        </w:rPr>
-      </w:pPr>
-      <w:r>
-        <w:tab/>
-      </w:r>
-      <w:r>
-        <w:rPr>
-          <w:u w:val="single"/>
-        </w:rPr>
-        <w:t>PREVENTION SECURITY SYSTEM</w:t>
-      </w:r>
-      <w:r>
-        <w:t>:</w:t>
-      </w:r>
-      <w:r>
-        <w:t xml:space="preserve"> </w:t>
-      </w:r>
-      <w:r>
-        <w:rPr>
-          <w:b/>
-          <w:bCs/>
-          <w:color w:val="FF0000"/>
-        </w:rPr>
-        <w:t xml:space="preserve">ANY </w:t>
-      </w:r>
       <w:proofErr w:type="gramStart"/>
       <w:r>
         <w:rPr>
@@ -12850,7 +12914,6 @@
         </w:rPr>
       </w:pPr>
       <w:r>
-        <w:lastRenderedPageBreak/>
         <w:tab/>
       </w:r>
       <w:r>

</xml_diff>

<commit_message>
Update 9/15/2023 11:27PM EST
Updates as of 11:27PM EST on 9/15/2023.
</commit_message>
<xml_diff>
--- a/CRIMINAL PREVENTION SECURITY SYSTEMS/20230915 - Global United Defense, Inc. - Criminal Prevention Security Systems - v1.0.1.6.docx
+++ b/CRIMINAL PREVENTION SECURITY SYSTEMS/20230915 - Global United Defense, Inc. - Criminal Prevention Security Systems - v1.0.1.6.docx
@@ -190,7 +190,7 @@
           <w:sz w:val="28"/>
           <w:szCs w:val="28"/>
         </w:rPr>
-        <w:t>9/15/2023 11:19:04 PM</w:t>
+        <w:t>9/15/2023 11:27:04 PM</w:t>
       </w:r>
     </w:p>
     <w:p>
@@ -10503,6 +10503,62 @@
           <w:bCs/>
           <w:color w:val="FF0000"/>
         </w:rPr>
+        <w:t>POLITICAL C</w:t>
+      </w:r>
+      <w:r>
+        <w:rPr>
+          <w:b/>
+          <w:bCs/>
+          <w:color w:val="FF0000"/>
+        </w:rPr>
+        <w:t>RIMINAL ATTACK</w:t>
+      </w:r>
+      <w:r>
+        <w:rPr>
+          <w:b/>
+          <w:bCs/>
+        </w:rPr>
+        <w:t>;</w:t>
+      </w:r>
+    </w:p>
+    <w:p>
+      <w:pPr>
+        <w:ind w:left="360"/>
+        <w:jc w:val="both"/>
+        <w:rPr>
+          <w:b/>
+          <w:bCs/>
+        </w:rPr>
+      </w:pPr>
+      <w:r>
+        <w:tab/>
+      </w:r>
+      <w:r>
+        <w:rPr>
+          <w:u w:val="single"/>
+        </w:rPr>
+        <w:t>PREVENTION SECURITY SYSTEM</w:t>
+      </w:r>
+      <w:r>
+        <w:t>:</w:t>
+      </w:r>
+      <w:r>
+        <w:t xml:space="preserve"> </w:t>
+      </w:r>
+      <w:r>
+        <w:rPr>
+          <w:b/>
+          <w:bCs/>
+          <w:color w:val="FF0000"/>
+        </w:rPr>
+        <w:t xml:space="preserve">ANY </w:t>
+      </w:r>
+      <w:r>
+        <w:rPr>
+          <w:b/>
+          <w:bCs/>
+          <w:color w:val="FF0000"/>
+        </w:rPr>
         <w:t>POLITICAL COVERT OPERATION</w:t>
       </w:r>
       <w:r>
@@ -11339,6 +11395,7 @@
         </w:rPr>
       </w:pPr>
       <w:r>
+        <w:lastRenderedPageBreak/>
         <w:tab/>
       </w:r>
       <w:r>
@@ -11387,7 +11444,6 @@
         </w:rPr>
       </w:pPr>
       <w:r>
-        <w:lastRenderedPageBreak/>
         <w:tab/>
       </w:r>
       <w:r>

</xml_diff>